<commit_message>
Commentless GitLatch Commit @ 2025-10-3-19-37-51-83
</commit_message>
<xml_diff>
--- a/test_word1.docx
+++ b/test_word1.docx
@@ -101,6 +101,11 @@
             </a:graphic>
           </wp:inline>
         </w:drawing>
+      </w:r>
+    </w:p>
+    <w:p>
+      <w:r>
+        <w:t>Geändert in gitlatch</w:t>
       </w:r>
     </w:p>
     <w:sectPr>
@@ -1335,7 +1340,7 @@
 </file>
 
 <file path=word/webextensions/webextension1.xml><?xml version="1.0" encoding="utf-8"?>
-<we:webextension xmlns:we="http://schemas.microsoft.com/office/webextensions/webextension/2010/11" id="{0F52441C-5BE0-48A9-8F19-BFFF6C255D83}">
+<we:webextension xmlns:we="http://schemas.microsoft.com/office/webextensions/webextension/2010/11" id="{668D77A1-21B1-4258-A09C-0CF9B638DAA0}">
   <we:reference id="WA200004780" version="1.0.0.6" store="Omex" storeType="OMEX"/>
   <we:alternateReferences>
     <we:reference id="WA200004780" version="1.0.0.6" store="WA200004780" storeType="OMEX"/>

</xml_diff>

<commit_message>
Commentless GitLatch Commit @ 2025-10-3-19-42-28-387
</commit_message>
<xml_diff>
--- a/test_word1.docx
+++ b/test_word1.docx
@@ -105,8 +105,13 @@
     </w:p>
     <w:p>
       <w:r>
-        <w:t>Geändert in gitlatch</w:t>
+        <w:t xml:space="preserve">Geändert in </w:t>
       </w:r>
+      <w:proofErr w:type="spellStart"/>
+      <w:r>
+        <w:t>gitlatch</w:t>
+      </w:r>
+      <w:proofErr w:type="spellEnd"/>
     </w:p>
     <w:sectPr>
       <w:pgSz w:w="11906" w:h="16838"/>

</xml_diff>

<commit_message>
Commentless GitLatch Commit @ 2025-10-3-19-47-23-556
</commit_message>
<xml_diff>
--- a/test_word1.docx
+++ b/test_word1.docx
@@ -1338,8 +1338,11 @@
 
 <file path=word/webextensions/taskpanes.xml><?xml version="1.0" encoding="utf-8"?>
 <wetp:taskpanes xmlns:wetp="http://schemas.microsoft.com/office/webextensions/taskpanes/2010/11">
-  <wetp:taskpane dockstate="right" visibility="0" width="350" row="0">
+  <wetp:taskpane dockstate="right" visibility="0" width="350" row="3">
     <wetp:webextensionref xmlns:r="http://schemas.openxmlformats.org/officeDocument/2006/relationships" r:id="rId1"/>
+  </wetp:taskpane>
+  <wetp:taskpane dockstate="right" visibility="0" width="350" row="2">
+    <wetp:webextensionref xmlns:r="http://schemas.openxmlformats.org/officeDocument/2006/relationships" r:id="rId2"/>
   </wetp:taskpane>
 </wetp:taskpanes>
 </file>
@@ -1356,4 +1359,16 @@
   <we:bindings/>
   <we:snapshot xmlns:r="http://schemas.openxmlformats.org/officeDocument/2006/relationships"/>
 </we:webextension>
+</file>
+
+<file path=word/webextensions/webextension2.xml><?xml version="1.0" encoding="utf-8"?>
+<we:webextension xmlns:we="http://schemas.microsoft.com/office/webextensions/webextension/2010/11" id="{B70FF445-6877-43D4-90E5-1253CA345E64}">
+  <we:reference id="WA200002866" version="1.0.1.0" store="Omex" storeType="OMEX"/>
+  <we:alternateReferences>
+    <we:reference id="WA200002866" version="1.0.1.0" store="WA200002866" storeType="OMEX"/>
+  </we:alternateReferences>
+  <we:properties/>
+  <we:bindings/>
+  <we:snapshot xmlns:r="http://schemas.openxmlformats.org/officeDocument/2006/relationships"/>
+</we:webextension>
 </file>
</xml_diff>